<commit_message>
photo and resume updated
</commit_message>
<xml_diff>
--- a/dist/Pandiyan-Resume.docx
+++ b/dist/Pandiyan-Resume.docx
@@ -8,83 +8,25 @@
         <w:rPr>
           <w:rFonts w:cs="Times New Roman"/>
           <w:b/>
+          <w:sz w:val="32"/>
+          <w:szCs w:val="32"/>
+        </w:rPr>
+      </w:pPr>
+      <w:r>
+        <w:rPr>
+          <w:rFonts w:cs="Times New Roman"/>
+          <w:b/>
           <w:sz w:val="36"/>
           <w:szCs w:val="36"/>
         </w:rPr>
-      </w:pPr>
-      <w:r>
-        <w:rPr>
-          <w:rFonts w:cs="Times New Roman"/>
-          <w:b/>
-          <w:sz w:val="28"/>
-          <w:szCs w:val="28"/>
-        </w:rPr>
-        <w:t xml:space="preserve">                   </w:t>
-      </w:r>
-      <w:r>
-        <w:rPr>
-          <w:rFonts w:cs="Times New Roman"/>
-          <w:b/>
-          <w:sz w:val="28"/>
-          <w:szCs w:val="28"/>
-        </w:rPr>
-        <w:t xml:space="preserve">                             </w:t>
-      </w:r>
-      <w:r>
-        <w:rPr>
-          <w:rFonts w:cs="Times New Roman"/>
-          <w:b/>
-          <w:sz w:val="28"/>
-          <w:szCs w:val="28"/>
-        </w:rPr>
-        <w:t xml:space="preserve"> </w:t>
-      </w:r>
-      <w:r>
-        <w:rPr>
-          <w:rFonts w:cs="Times New Roman"/>
-          <w:b/>
-          <w:sz w:val="36"/>
-          <w:szCs w:val="36"/>
-        </w:rPr>
-        <w:t>Mean Stack</w:t>
-      </w:r>
-      <w:r>
-        <w:rPr>
-          <w:rFonts w:cs="Times New Roman"/>
-          <w:b/>
-          <w:sz w:val="36"/>
-          <w:szCs w:val="36"/>
-        </w:rPr>
-        <w:t xml:space="preserve"> Developer</w:t>
-      </w:r>
-    </w:p>
-    <w:p>
-      <w:pPr>
-        <w:shd w:val="clear" w:color="auto" w:fill="FFFFFF" w:themeFill="background1"/>
-        <w:rPr>
-          <w:rFonts w:cs="Times New Roman"/>
-          <w:b/>
-          <w:sz w:val="36"/>
-          <w:szCs w:val="36"/>
-        </w:rPr>
-      </w:pPr>
-    </w:p>
-    <w:p>
-      <w:pPr>
-        <w:shd w:val="clear" w:color="auto" w:fill="FFFFFF" w:themeFill="background1"/>
-        <w:rPr>
-          <w:rFonts w:cs="Times New Roman"/>
-          <w:b/>
-          <w:sz w:val="28"/>
-          <w:szCs w:val="28"/>
-        </w:rPr>
-      </w:pPr>
-      <w:r>
-        <w:rPr>
-          <w:rFonts w:cs="Times New Roman"/>
-          <w:b/>
-          <w:sz w:val="28"/>
-          <w:szCs w:val="28"/>
+        <w:t xml:space="preserve">                                                 </w:t>
+      </w:r>
+      <w:r>
+        <w:rPr>
+          <w:rFonts w:cs="Times New Roman"/>
+          <w:b/>
+          <w:sz w:val="32"/>
+          <w:szCs w:val="32"/>
         </w:rPr>
         <w:t>Pandiyan.D</w:t>
       </w:r>
@@ -116,7 +58,6 @@
         <w:shd w:val="clear" w:color="auto" w:fill="FFFFFF" w:themeFill="background1"/>
         <w:rPr>
           <w:rFonts w:cs="Times New Roman"/>
-          <w:color w:val="D5D5D5" w:themeColor="accent3" w:themeTint="66"/>
           <w:sz w:val="28"/>
           <w:szCs w:val="28"/>
         </w:rPr>
@@ -129,6 +70,14 @@
         </w:rPr>
         <w:t>7305983050</w:t>
       </w:r>
+      <w:r>
+        <w:rPr>
+          <w:rFonts w:cs="Times New Roman"/>
+          <w:sz w:val="28"/>
+          <w:szCs w:val="28"/>
+        </w:rPr>
+        <w:t xml:space="preserve"> </w:t>
+      </w:r>
     </w:p>
     <w:p>
       <w:pPr>
@@ -145,9 +94,46 @@
           <w:sz w:val="28"/>
           <w:szCs w:val="28"/>
         </w:rPr>
+        <w:t>Portfolio  URL -</w:t>
+      </w:r>
+      <w:r>
+        <w:rPr>
+          <w:rFonts w:cs="Times New Roman"/>
+          <w:sz w:val="28"/>
+          <w:szCs w:val="28"/>
+        </w:rPr>
+        <w:t xml:space="preserve"> </w:t>
+      </w:r>
+      <w:hyperlink r:id="rId9" w:history="1">
+        <w:r>
+          <w:rPr>
+            <w:rStyle w:val="Hyperlink"/>
+            <w:rFonts w:cs="Times New Roman"/>
+            <w:sz w:val="28"/>
+            <w:szCs w:val="28"/>
+          </w:rPr>
+          <w:t>https://potter350.github.io/Pandiyan.D/</w:t>
+        </w:r>
+      </w:hyperlink>
+    </w:p>
+    <w:p>
+      <w:pPr>
+        <w:shd w:val="clear" w:color="auto" w:fill="FFFFFF" w:themeFill="background1"/>
+        <w:rPr>
+          <w:rFonts w:cs="Times New Roman"/>
+          <w:sz w:val="28"/>
+          <w:szCs w:val="28"/>
+        </w:rPr>
+      </w:pPr>
+      <w:r>
+        <w:rPr>
+          <w:rFonts w:cs="Times New Roman"/>
+          <w:sz w:val="28"/>
+          <w:szCs w:val="28"/>
+        </w:rPr>
         <w:t xml:space="preserve">Linkedin URL - </w:t>
       </w:r>
-      <w:hyperlink r:id="rId9" w:history="1">
+      <w:hyperlink r:id="rId10" w:history="1">
         <w:r>
           <w:rPr>
             <w:rStyle w:val="Hyperlink"/>
@@ -182,7 +168,7 @@
           <w:sz w:val="28"/>
           <w:szCs w:val="28"/>
         </w:rPr>
-        <w:t>–</w:t>
+        <w:t>-</w:t>
       </w:r>
       <w:r>
         <w:rPr>
@@ -192,7 +178,7 @@
         </w:rPr>
         <w:t xml:space="preserve"> </w:t>
       </w:r>
-      <w:hyperlink r:id="rId10" w:history="1">
+      <w:hyperlink r:id="rId11" w:history="1">
         <w:r>
           <w:rPr>
             <w:rStyle w:val="Hyperlink"/>
@@ -201,35 +187,6 @@
             <w:szCs w:val="28"/>
           </w:rPr>
           <w:t>https://github.com/potter350</w:t>
-        </w:r>
-      </w:hyperlink>
-    </w:p>
-    <w:p>
-      <w:pPr>
-        <w:shd w:val="clear" w:color="auto" w:fill="FFFFFF" w:themeFill="background1"/>
-        <w:rPr>
-          <w:rFonts w:cs="Times New Roman"/>
-          <w:sz w:val="28"/>
-          <w:szCs w:val="28"/>
-        </w:rPr>
-      </w:pPr>
-      <w:r>
-        <w:rPr>
-          <w:rFonts w:cs="Times New Roman"/>
-          <w:sz w:val="28"/>
-          <w:szCs w:val="28"/>
-        </w:rPr>
-        <w:t xml:space="preserve">Portfolio  URL –  </w:t>
-      </w:r>
-      <w:hyperlink r:id="rId11" w:history="1">
-        <w:r>
-          <w:rPr>
-            <w:rStyle w:val="Hyperlink"/>
-            <w:rFonts w:cs="Times New Roman"/>
-            <w:sz w:val="28"/>
-            <w:szCs w:val="28"/>
-          </w:rPr>
-          <w:t>https://potter350.github.io/Pandiyan.D/</w:t>
         </w:r>
       </w:hyperlink>
     </w:p>
@@ -1301,6 +1258,286 @@
     </w:p>
     <w:p>
       <w:pPr>
+        <w:pStyle w:val="NormalWeb"/>
+        <w:shd w:val="clear" w:color="auto" w:fill="FFFFFF"/>
+        <w:spacing w:before="0" w:beforeAutospacing="0" w:after="240"/>
+        <w:rPr>
+          <w:rFonts w:asciiTheme="minorHAnsi" w:eastAsia="Calibri" w:hAnsiTheme="minorHAnsi"/>
+          <w:sz w:val="28"/>
+          <w:szCs w:val="28"/>
+          <w:lang w:val="en-IN" w:eastAsia="en-US"/>
+        </w:rPr>
+      </w:pPr>
+      <w:r>
+        <w:rPr>
+          <w:rFonts w:asciiTheme="minorHAnsi" w:eastAsiaTheme="minorHAnsi" w:hAnsiTheme="minorHAnsi"/>
+          <w:b/>
+          <w:sz w:val="28"/>
+          <w:szCs w:val="28"/>
+          <w:lang w:val="en-IN" w:eastAsia="en-US"/>
+        </w:rPr>
+        <w:t>Key-s</w:t>
+      </w:r>
+      <w:r>
+        <w:rPr>
+          <w:rFonts w:asciiTheme="minorHAnsi" w:eastAsiaTheme="minorHAnsi" w:hAnsiTheme="minorHAnsi"/>
+          <w:b/>
+          <w:sz w:val="28"/>
+          <w:szCs w:val="28"/>
+          <w:lang w:val="en-IN" w:eastAsia="en-US"/>
+        </w:rPr>
+        <w:t>kills :</w:t>
+      </w:r>
+      <w:r>
+        <w:rPr>
+          <w:rFonts w:ascii="Helvetica" w:hAnsi="Helvetica" w:cs="Helvetica"/>
+          <w:color w:val="2D2D2D"/>
+          <w:sz w:val="20"/>
+          <w:szCs w:val="20"/>
+        </w:rPr>
+        <w:t xml:space="preserve"> </w:t>
+      </w:r>
+      <w:r>
+        <w:rPr>
+          <w:rFonts w:asciiTheme="minorHAnsi" w:eastAsia="Calibri" w:hAnsiTheme="minorHAnsi"/>
+          <w:sz w:val="28"/>
+          <w:szCs w:val="28"/>
+          <w:lang w:val="en-IN" w:eastAsia="en-US"/>
+        </w:rPr>
+        <w:t>Angular, Angular</w:t>
+      </w:r>
+      <w:r>
+        <w:rPr>
+          <w:rFonts w:asciiTheme="minorHAnsi" w:eastAsia="Calibri" w:hAnsiTheme="minorHAnsi"/>
+          <w:sz w:val="28"/>
+          <w:szCs w:val="28"/>
+          <w:lang w:val="en-IN" w:eastAsia="en-US"/>
+        </w:rPr>
+        <w:t>Material,</w:t>
+      </w:r>
+      <w:r>
+        <w:rPr>
+          <w:rFonts w:asciiTheme="minorHAnsi" w:eastAsia="Calibri" w:hAnsiTheme="minorHAnsi"/>
+          <w:sz w:val="28"/>
+          <w:szCs w:val="28"/>
+          <w:lang w:val="en-IN" w:eastAsia="en-US"/>
+        </w:rPr>
+        <w:t>Bootstrap,</w:t>
+      </w:r>
+      <w:r>
+        <w:rPr>
+          <w:rFonts w:asciiTheme="minorHAnsi" w:eastAsia="Calibri" w:hAnsiTheme="minorHAnsi"/>
+          <w:sz w:val="28"/>
+          <w:szCs w:val="28"/>
+          <w:lang w:val="en-IN" w:eastAsia="en-US"/>
+        </w:rPr>
+        <w:t xml:space="preserve">NPM, </w:t>
+      </w:r>
+      <w:r>
+        <w:rPr>
+          <w:rFonts w:asciiTheme="minorHAnsi" w:eastAsia="Calibri" w:hAnsiTheme="minorHAnsi"/>
+          <w:sz w:val="28"/>
+          <w:szCs w:val="28"/>
+          <w:lang w:val="en-IN" w:eastAsia="en-US"/>
+        </w:rPr>
+        <w:t xml:space="preserve"> Javascript/ Typescript, HTML5,</w:t>
+      </w:r>
+      <w:r>
+        <w:rPr>
+          <w:rFonts w:ascii="Helvetica" w:hAnsi="Helvetica" w:cs="Helvetica"/>
+          <w:color w:val="2D2D2D"/>
+          <w:sz w:val="20"/>
+          <w:szCs w:val="20"/>
+        </w:rPr>
+        <w:t xml:space="preserve"> </w:t>
+      </w:r>
+      <w:r>
+        <w:rPr>
+          <w:rFonts w:asciiTheme="minorHAnsi" w:eastAsia="Calibri" w:hAnsiTheme="minorHAnsi"/>
+          <w:sz w:val="28"/>
+          <w:szCs w:val="28"/>
+          <w:lang w:val="en-IN" w:eastAsia="en-US"/>
+        </w:rPr>
+        <w:t>CSS3,Jquery,Node.js,Express.js,</w:t>
+      </w:r>
+      <w:r>
+        <w:rPr>
+          <w:rFonts w:asciiTheme="minorHAnsi" w:eastAsia="Calibri" w:hAnsiTheme="minorHAnsi"/>
+          <w:sz w:val="28"/>
+          <w:szCs w:val="28"/>
+          <w:lang w:val="en-IN" w:eastAsia="en-US"/>
+        </w:rPr>
+        <w:t>Mongodb,mongoose,aws</w:t>
+      </w:r>
+      <w:r>
+        <w:rPr>
+          <w:rFonts w:asciiTheme="minorHAnsi" w:eastAsia="Calibri" w:hAnsiTheme="minorHAnsi"/>
+          <w:sz w:val="28"/>
+          <w:szCs w:val="28"/>
+          <w:lang w:val="en-IN" w:eastAsia="en-US"/>
+        </w:rPr>
+        <w:t>, Git...</w:t>
+      </w:r>
+    </w:p>
+    <w:p>
+      <w:pPr>
+        <w:shd w:val="clear" w:color="auto" w:fill="FFFFFF" w:themeFill="background1"/>
+        <w:jc w:val="both"/>
+        <w:rPr>
+          <w:rFonts w:cs="Times New Roman"/>
+          <w:b/>
+          <w:sz w:val="28"/>
+          <w:szCs w:val="28"/>
+        </w:rPr>
+      </w:pPr>
+      <w:r>
+        <w:rPr>
+          <w:rFonts w:cs="Times New Roman"/>
+          <w:b/>
+          <w:sz w:val="28"/>
+          <w:szCs w:val="28"/>
+        </w:rPr>
+        <w:t xml:space="preserve">Changed </w:t>
+      </w:r>
+      <w:r>
+        <w:rPr>
+          <w:rFonts w:cs="Times New Roman"/>
+          <w:b/>
+          <w:sz w:val="28"/>
+          <w:szCs w:val="28"/>
+        </w:rPr>
+        <w:t xml:space="preserve">work field from Mechaical Product Designer to  </w:t>
+      </w:r>
+      <w:r>
+        <w:rPr>
+          <w:rFonts w:cs="Times New Roman"/>
+          <w:b/>
+          <w:sz w:val="28"/>
+          <w:szCs w:val="28"/>
+        </w:rPr>
+        <w:t>Web Developer.</w:t>
+      </w:r>
+    </w:p>
+    <w:p>
+      <w:pPr>
+        <w:shd w:val="clear" w:color="auto" w:fill="FFFFFF" w:themeFill="background1"/>
+        <w:jc w:val="both"/>
+        <w:rPr>
+          <w:rFonts w:eastAsia="Calibri" w:cs="Times New Roman"/>
+          <w:b/>
+          <w:sz w:val="28"/>
+          <w:szCs w:val="28"/>
+        </w:rPr>
+      </w:pPr>
+      <w:r>
+        <w:rPr>
+          <w:rFonts w:eastAsia="Calibri" w:cs="Times New Roman"/>
+          <w:b/>
+          <w:sz w:val="28"/>
+          <w:szCs w:val="28"/>
+        </w:rPr>
+        <w:lastRenderedPageBreak/>
+        <w:t>KNOWLEDGE IN</w:t>
+      </w:r>
+      <w:r>
+        <w:rPr>
+          <w:rFonts w:eastAsia="Calibri" w:cs="Times New Roman"/>
+          <w:b/>
+          <w:sz w:val="28"/>
+          <w:szCs w:val="28"/>
+        </w:rPr>
+        <w:t xml:space="preserve"> : </w:t>
+      </w:r>
+    </w:p>
+    <w:p>
+      <w:pPr>
+        <w:shd w:val="clear" w:color="auto" w:fill="FFFFFF" w:themeFill="background1"/>
+        <w:jc w:val="both"/>
+        <w:rPr>
+          <w:rFonts w:eastAsia="Calibri" w:cs="Times New Roman"/>
+          <w:sz w:val="28"/>
+          <w:szCs w:val="28"/>
+        </w:rPr>
+      </w:pPr>
+      <w:r>
+        <w:rPr>
+          <w:rFonts w:eastAsia="Calibri" w:cs="Times New Roman"/>
+          <w:sz w:val="28"/>
+          <w:szCs w:val="28"/>
+        </w:rPr>
+        <w:t>Building reusable components and front-end libraries for future use.</w:t>
+      </w:r>
+    </w:p>
+    <w:p>
+      <w:pPr>
+        <w:jc w:val="both"/>
+        <w:rPr>
+          <w:rFonts w:eastAsia="Calibri" w:cs="Times New Roman"/>
+          <w:sz w:val="28"/>
+          <w:szCs w:val="28"/>
+        </w:rPr>
+      </w:pPr>
+      <w:r>
+        <w:rPr>
+          <w:rFonts w:eastAsia="Calibri" w:cs="Times New Roman"/>
+          <w:sz w:val="28"/>
+          <w:szCs w:val="28"/>
+        </w:rPr>
+        <w:t>Good understanding  JavaScript Dom manipulation Techniques</w:t>
+      </w:r>
+    </w:p>
+    <w:p>
+      <w:pPr>
+        <w:jc w:val="both"/>
+        <w:rPr>
+          <w:rFonts w:eastAsia="Calibri" w:cs="Times New Roman"/>
+          <w:sz w:val="28"/>
+          <w:szCs w:val="28"/>
+        </w:rPr>
+      </w:pPr>
+      <w:r>
+        <w:rPr>
+          <w:rFonts w:eastAsia="Calibri" w:cs="Times New Roman"/>
+          <w:sz w:val="28"/>
+          <w:szCs w:val="28"/>
+        </w:rPr>
+        <w:t>Experience debugging using JavaScript-based tools like Chrome Developer Console.</w:t>
+      </w:r>
+    </w:p>
+    <w:p>
+      <w:pPr>
+        <w:shd w:val="clear" w:color="auto" w:fill="FFFFFF"/>
+        <w:spacing w:before="100" w:beforeAutospacing="1" w:after="100" w:afterAutospacing="1" w:line="240" w:lineRule="auto"/>
+        <w:jc w:val="both"/>
+        <w:rPr>
+          <w:rFonts w:eastAsia="Calibri" w:cs="Times New Roman"/>
+          <w:sz w:val="28"/>
+          <w:szCs w:val="28"/>
+        </w:rPr>
+      </w:pPr>
+      <w:r>
+        <w:rPr>
+          <w:rFonts w:eastAsia="Calibri" w:cs="Times New Roman"/>
+          <w:sz w:val="28"/>
+          <w:szCs w:val="28"/>
+        </w:rPr>
+        <w:t>Ability to work autonomously and in a team with righteous project management skills,Energetic, Attention to details, software quality and ability to work independently.</w:t>
+      </w:r>
+    </w:p>
+    <w:p>
+      <w:pPr>
+        <w:shd w:val="clear" w:color="auto" w:fill="FFFFFF" w:themeFill="background1"/>
+        <w:jc w:val="both"/>
+        <w:rPr>
+          <w:rFonts w:eastAsia="Calibri" w:cs="Times New Roman"/>
+          <w:b/>
+          <w:sz w:val="28"/>
+          <w:szCs w:val="28"/>
+        </w:rPr>
+      </w:pPr>
+    </w:p>
+    <w:p>
+      <w:pPr>
         <w:shd w:val="clear" w:color="auto" w:fill="FFFFFF" w:themeFill="background1"/>
         <w:spacing w:after="240" w:line="360" w:lineRule="auto"/>
         <w:rPr>
@@ -1312,480 +1549,181 @@
       </w:pPr>
       <w:r>
         <w:rPr>
-          <w:rFonts w:cs="Times New Roman"/>
-          <w:b/>
-          <w:sz w:val="28"/>
-          <w:szCs w:val="28"/>
-        </w:rPr>
-        <w:t xml:space="preserve">Certifications –  Mean Stack Developer from edwisor.com </w:t>
+          <w:rFonts w:eastAsia="Calibri" w:cs="Times New Roman"/>
+          <w:b/>
+          <w:sz w:val="28"/>
+          <w:szCs w:val="28"/>
+        </w:rPr>
+        <w:t>PREVIOUS</w:t>
+      </w:r>
+      <w:r>
+        <w:rPr>
+          <w:rFonts w:eastAsia="Calibri" w:cs="Times New Roman"/>
+          <w:b/>
+          <w:sz w:val="28"/>
+          <w:szCs w:val="28"/>
+        </w:rPr>
+        <w:t xml:space="preserve"> </w:t>
+      </w:r>
+      <w:r>
+        <w:rPr>
+          <w:rFonts w:eastAsia="Calibri" w:cs="Times New Roman"/>
+          <w:b/>
+          <w:sz w:val="28"/>
+          <w:szCs w:val="28"/>
+        </w:rPr>
+        <w:t xml:space="preserve"> </w:t>
+      </w:r>
+      <w:r>
+        <w:rPr>
+          <w:rFonts w:eastAsia="Calibri" w:cs="Times New Roman"/>
+          <w:b/>
+          <w:sz w:val="28"/>
+          <w:szCs w:val="28"/>
+        </w:rPr>
+        <w:t>EMPLOYMENT</w:t>
+      </w:r>
+      <w:r>
+        <w:rPr>
+          <w:b/>
+          <w:sz w:val="28"/>
+          <w:szCs w:val="28"/>
+        </w:rPr>
+        <w:t xml:space="preserve"> -1   --  </w:t>
+      </w:r>
+      <w:r>
+        <w:rPr>
+          <w:b/>
+          <w:sz w:val="28"/>
+          <w:szCs w:val="28"/>
+        </w:rPr>
+        <w:t xml:space="preserve">Mechanical </w:t>
+      </w:r>
+      <w:r>
+        <w:rPr>
+          <w:b/>
+          <w:sz w:val="28"/>
+          <w:szCs w:val="28"/>
+        </w:rPr>
+        <w:t>Product Designer.</w:t>
       </w:r>
     </w:p>
     <w:p>
       <w:pPr>
         <w:shd w:val="clear" w:color="auto" w:fill="FFFFFF" w:themeFill="background1"/>
         <w:rPr>
-          <w:rFonts w:cs="Times New Roman"/>
-          <w:b/>
-          <w:sz w:val="28"/>
-          <w:szCs w:val="28"/>
-        </w:rPr>
-      </w:pPr>
-      <w:r>
-        <w:rPr>
-          <w:rFonts w:cs="Times New Roman"/>
-          <w:b/>
-          <w:sz w:val="28"/>
-          <w:szCs w:val="28"/>
-        </w:rPr>
-        <w:lastRenderedPageBreak/>
-        <w:t>SOFTWARE KNOWLEDGE</w:t>
-      </w:r>
-    </w:p>
-    <w:p>
-      <w:pPr>
-        <w:pStyle w:val="ListParagraph"/>
-        <w:numPr>
-          <w:ilvl w:val="0"/>
-          <w:numId w:val="9"/>
-        </w:numPr>
+          <w:rFonts w:eastAsia="Calibri" w:cs="Times New Roman"/>
+          <w:sz w:val="28"/>
+          <w:szCs w:val="28"/>
+        </w:rPr>
+      </w:pPr>
+      <w:r>
+        <w:rPr>
+          <w:rFonts w:eastAsia="Calibri" w:cs="Times New Roman"/>
+          <w:b/>
+          <w:sz w:val="28"/>
+          <w:szCs w:val="28"/>
+        </w:rPr>
+        <w:t xml:space="preserve">ISOMETRIC SOLUTION </w:t>
+      </w:r>
+      <w:r>
+        <w:rPr>
+          <w:rFonts w:eastAsia="Calibri" w:cs="Times New Roman"/>
+          <w:b/>
+          <w:sz w:val="28"/>
+          <w:szCs w:val="28"/>
+        </w:rPr>
+        <w:t>| Bangalore</w:t>
+      </w:r>
+      <w:r>
+        <w:rPr>
+          <w:rFonts w:eastAsia="Calibri" w:cs="Times New Roman"/>
+          <w:b/>
+          <w:sz w:val="28"/>
+          <w:szCs w:val="28"/>
+        </w:rPr>
+        <w:t>|</w:t>
+      </w:r>
+      <w:r>
+        <w:rPr>
+          <w:rFonts w:eastAsia="Calibri" w:cs="Times New Roman"/>
+          <w:b/>
+          <w:sz w:val="28"/>
+          <w:szCs w:val="28"/>
+        </w:rPr>
+        <w:t xml:space="preserve"> </w:t>
+      </w:r>
+      <w:r>
+        <w:rPr>
+          <w:rFonts w:eastAsia="Calibri" w:cs="Times New Roman"/>
+          <w:sz w:val="28"/>
+          <w:szCs w:val="28"/>
+        </w:rPr>
+        <w:t>(From November</w:t>
+      </w:r>
+      <w:r>
+        <w:rPr>
+          <w:rFonts w:eastAsia="Calibri" w:cs="Times New Roman"/>
+          <w:sz w:val="28"/>
+          <w:szCs w:val="28"/>
+        </w:rPr>
+        <w:t xml:space="preserve"> </w:t>
+      </w:r>
+      <w:r>
+        <w:rPr>
+          <w:sz w:val="28"/>
+          <w:szCs w:val="28"/>
+        </w:rPr>
+        <w:t>2018 to Augu</w:t>
+      </w:r>
+      <w:r>
+        <w:rPr>
+          <w:sz w:val="28"/>
+          <w:szCs w:val="28"/>
+        </w:rPr>
+        <w:t>st 2020</w:t>
+      </w:r>
+      <w:r>
+        <w:rPr>
+          <w:rFonts w:eastAsia="Calibri" w:cs="Times New Roman"/>
+          <w:sz w:val="28"/>
+          <w:szCs w:val="28"/>
+        </w:rPr>
+        <w:t>)</w:t>
+      </w:r>
+    </w:p>
+    <w:p>
+      <w:pPr>
         <w:shd w:val="clear" w:color="auto" w:fill="FFFFFF" w:themeFill="background1"/>
-        <w:ind w:left="426"/>
-        <w:jc w:val="both"/>
-        <w:rPr>
-          <w:rFonts w:cs="Times New Roman"/>
-          <w:b/>
-          <w:sz w:val="28"/>
-          <w:szCs w:val="28"/>
-        </w:rPr>
-      </w:pPr>
-      <w:r>
-        <w:rPr>
-          <w:rFonts w:cs="Times New Roman"/>
-          <w:b/>
-          <w:sz w:val="28"/>
-          <w:szCs w:val="28"/>
-        </w:rPr>
-        <w:t>JAVASCRIPT</w:t>
-      </w:r>
-    </w:p>
-    <w:p>
-      <w:pPr>
-        <w:pStyle w:val="ListParagraph"/>
-        <w:numPr>
-          <w:ilvl w:val="0"/>
-          <w:numId w:val="9"/>
-        </w:numPr>
+        <w:rPr>
+          <w:rFonts w:eastAsia="Calibri" w:cs="Times New Roman"/>
+          <w:sz w:val="28"/>
+          <w:szCs w:val="28"/>
+        </w:rPr>
+      </w:pPr>
+      <w:r>
+        <w:rPr>
+          <w:rFonts w:eastAsia="Calibri" w:cs="Times New Roman"/>
+          <w:b/>
+          <w:sz w:val="28"/>
+          <w:szCs w:val="28"/>
+        </w:rPr>
+        <w:t>EXPOSURE</w:t>
+      </w:r>
+      <w:r>
+        <w:rPr>
+          <w:rFonts w:eastAsia="Calibri" w:cs="Times New Roman"/>
+          <w:sz w:val="28"/>
+          <w:szCs w:val="28"/>
+        </w:rPr>
+        <w:t xml:space="preserve"> - New Product Design and Development.</w:t>
+      </w:r>
+    </w:p>
+    <w:p>
+      <w:pPr>
         <w:shd w:val="clear" w:color="auto" w:fill="FFFFFF" w:themeFill="background1"/>
-        <w:ind w:left="426"/>
-        <w:jc w:val="both"/>
-        <w:rPr>
-          <w:rFonts w:cs="Times New Roman"/>
-          <w:b/>
-          <w:sz w:val="28"/>
-          <w:szCs w:val="28"/>
-        </w:rPr>
-      </w:pPr>
-      <w:r>
-        <w:rPr>
-          <w:rFonts w:cs="Times New Roman"/>
-          <w:b/>
-          <w:sz w:val="28"/>
-          <w:szCs w:val="28"/>
-        </w:rPr>
-        <w:t>NODE.JS</w:t>
-      </w:r>
-    </w:p>
-    <w:p>
-      <w:pPr>
-        <w:pStyle w:val="ListParagraph"/>
-        <w:numPr>
-          <w:ilvl w:val="0"/>
-          <w:numId w:val="9"/>
-        </w:numPr>
-        <w:shd w:val="clear" w:color="auto" w:fill="FFFFFF" w:themeFill="background1"/>
-        <w:ind w:left="426"/>
-        <w:jc w:val="both"/>
-        <w:rPr>
-          <w:rFonts w:cs="Times New Roman"/>
-          <w:b/>
-          <w:sz w:val="28"/>
-          <w:szCs w:val="28"/>
-        </w:rPr>
-      </w:pPr>
-      <w:r>
-        <w:rPr>
-          <w:rFonts w:cs="Times New Roman"/>
-          <w:b/>
-          <w:sz w:val="28"/>
-          <w:szCs w:val="28"/>
-        </w:rPr>
-        <w:t>EXPRESS</w:t>
-      </w:r>
-    </w:p>
-    <w:p>
-      <w:pPr>
-        <w:pStyle w:val="ListParagraph"/>
-        <w:numPr>
-          <w:ilvl w:val="0"/>
-          <w:numId w:val="9"/>
-        </w:numPr>
-        <w:shd w:val="clear" w:color="auto" w:fill="FFFFFF" w:themeFill="background1"/>
-        <w:ind w:left="426"/>
-        <w:jc w:val="both"/>
-        <w:rPr>
-          <w:rFonts w:cs="Times New Roman"/>
-          <w:b/>
-          <w:sz w:val="28"/>
-          <w:szCs w:val="28"/>
-        </w:rPr>
-      </w:pPr>
-      <w:r>
-        <w:rPr>
-          <w:rFonts w:cs="Times New Roman"/>
-          <w:b/>
-          <w:sz w:val="28"/>
-          <w:szCs w:val="28"/>
-        </w:rPr>
-        <w:t>MONGODB</w:t>
-      </w:r>
-    </w:p>
-    <w:p>
-      <w:pPr>
-        <w:pStyle w:val="ListParagraph"/>
-        <w:numPr>
-          <w:ilvl w:val="0"/>
-          <w:numId w:val="9"/>
-        </w:numPr>
-        <w:shd w:val="clear" w:color="auto" w:fill="FFFFFF" w:themeFill="background1"/>
-        <w:ind w:left="426"/>
-        <w:jc w:val="both"/>
-        <w:rPr>
-          <w:rFonts w:cs="Times New Roman"/>
-          <w:b/>
-          <w:sz w:val="28"/>
-          <w:szCs w:val="28"/>
-        </w:rPr>
-      </w:pPr>
-      <w:r>
-        <w:rPr>
-          <w:rFonts w:cs="Times New Roman"/>
-          <w:b/>
-          <w:sz w:val="28"/>
-          <w:szCs w:val="28"/>
-        </w:rPr>
-        <w:t>MONGOOSE</w:t>
-      </w:r>
-    </w:p>
-    <w:p>
-      <w:pPr>
-        <w:pStyle w:val="ListParagraph"/>
-        <w:numPr>
-          <w:ilvl w:val="0"/>
-          <w:numId w:val="9"/>
-        </w:numPr>
-        <w:shd w:val="clear" w:color="auto" w:fill="FFFFFF" w:themeFill="background1"/>
-        <w:ind w:left="426"/>
-        <w:jc w:val="both"/>
-        <w:rPr>
-          <w:rFonts w:cs="Times New Roman"/>
-          <w:b/>
-          <w:sz w:val="28"/>
-          <w:szCs w:val="28"/>
-        </w:rPr>
-      </w:pPr>
-      <w:r>
-        <w:rPr>
-          <w:rFonts w:cs="Times New Roman"/>
-          <w:b/>
-          <w:sz w:val="28"/>
-          <w:szCs w:val="28"/>
-        </w:rPr>
-        <w:t>ANGULAR</w:t>
-      </w:r>
-    </w:p>
-    <w:p>
-      <w:pPr>
-        <w:pStyle w:val="ListParagraph"/>
-        <w:numPr>
-          <w:ilvl w:val="0"/>
-          <w:numId w:val="9"/>
-        </w:numPr>
-        <w:shd w:val="clear" w:color="auto" w:fill="FFFFFF" w:themeFill="background1"/>
-        <w:ind w:left="426"/>
-        <w:jc w:val="both"/>
-        <w:rPr>
-          <w:rFonts w:cs="Times New Roman"/>
-          <w:b/>
-          <w:sz w:val="28"/>
-          <w:szCs w:val="28"/>
-        </w:rPr>
-      </w:pPr>
-      <w:r>
-        <w:rPr>
-          <w:rFonts w:cs="Times New Roman"/>
-          <w:b/>
-          <w:sz w:val="28"/>
-          <w:szCs w:val="28"/>
-        </w:rPr>
-        <w:t>AWS</w:t>
-      </w:r>
-    </w:p>
-    <w:p>
-      <w:pPr>
-        <w:pStyle w:val="ListParagraph"/>
-        <w:numPr>
-          <w:ilvl w:val="0"/>
-          <w:numId w:val="9"/>
-        </w:numPr>
-        <w:shd w:val="clear" w:color="auto" w:fill="FFFFFF" w:themeFill="background1"/>
-        <w:ind w:left="426"/>
-        <w:jc w:val="both"/>
-        <w:rPr>
-          <w:rFonts w:cs="Times New Roman"/>
-          <w:b/>
-          <w:sz w:val="28"/>
-          <w:szCs w:val="28"/>
-        </w:rPr>
-      </w:pPr>
-      <w:r>
-        <w:rPr>
-          <w:rFonts w:cs="Times New Roman"/>
-          <w:b/>
-          <w:sz w:val="28"/>
-          <w:szCs w:val="28"/>
-        </w:rPr>
-        <w:t>HTML</w:t>
-      </w:r>
-    </w:p>
-    <w:p>
-      <w:pPr>
-        <w:pStyle w:val="ListParagraph"/>
-        <w:numPr>
-          <w:ilvl w:val="0"/>
-          <w:numId w:val="9"/>
-        </w:numPr>
-        <w:shd w:val="clear" w:color="auto" w:fill="FFFFFF" w:themeFill="background1"/>
-        <w:ind w:left="426"/>
-        <w:jc w:val="both"/>
-        <w:rPr>
-          <w:rFonts w:cs="Times New Roman"/>
-          <w:b/>
-          <w:sz w:val="28"/>
-          <w:szCs w:val="28"/>
-        </w:rPr>
-      </w:pPr>
-      <w:r>
-        <w:rPr>
-          <w:rFonts w:cs="Times New Roman"/>
-          <w:b/>
-          <w:sz w:val="28"/>
-          <w:szCs w:val="28"/>
-        </w:rPr>
-        <w:t>CSS</w:t>
-      </w:r>
-    </w:p>
-    <w:p>
-      <w:pPr>
-        <w:pStyle w:val="ListParagraph"/>
-        <w:numPr>
-          <w:ilvl w:val="0"/>
-          <w:numId w:val="9"/>
-        </w:numPr>
-        <w:shd w:val="clear" w:color="auto" w:fill="FFFFFF" w:themeFill="background1"/>
-        <w:ind w:left="426"/>
-        <w:jc w:val="both"/>
-        <w:rPr>
-          <w:rFonts w:cs="Times New Roman"/>
-          <w:b/>
-          <w:sz w:val="28"/>
-          <w:szCs w:val="28"/>
-        </w:rPr>
-      </w:pPr>
-      <w:r>
-        <w:rPr>
-          <w:rFonts w:cs="Times New Roman"/>
-          <w:b/>
-          <w:sz w:val="28"/>
-          <w:szCs w:val="28"/>
-        </w:rPr>
-        <w:t>JQUERY</w:t>
-      </w:r>
-    </w:p>
-    <w:p>
-      <w:pPr>
-        <w:shd w:val="clear" w:color="auto" w:fill="FFFFFF" w:themeFill="background1"/>
-        <w:jc w:val="both"/>
-        <w:rPr>
-          <w:rFonts w:cs="Times New Roman"/>
-          <w:b/>
-          <w:sz w:val="28"/>
-          <w:szCs w:val="28"/>
-        </w:rPr>
-      </w:pPr>
-    </w:p>
-    <w:p>
-      <w:pPr>
-        <w:shd w:val="clear" w:color="auto" w:fill="FFFFFF" w:themeFill="background1"/>
-        <w:jc w:val="both"/>
-        <w:rPr>
-          <w:rFonts w:cs="Times New Roman"/>
-          <w:b/>
-          <w:sz w:val="28"/>
-          <w:szCs w:val="28"/>
-        </w:rPr>
-      </w:pPr>
-      <w:r>
-        <w:rPr>
-          <w:rFonts w:cs="Times New Roman"/>
-          <w:b/>
-          <w:sz w:val="28"/>
-          <w:szCs w:val="28"/>
-        </w:rPr>
-        <w:t>REAL TIME PROJECT</w:t>
-      </w:r>
-    </w:p>
-    <w:p>
-      <w:pPr>
-        <w:pStyle w:val="ListParagraph"/>
-        <w:numPr>
-          <w:ilvl w:val="0"/>
-          <w:numId w:val="9"/>
-        </w:numPr>
-        <w:shd w:val="clear" w:color="auto" w:fill="FFFFFF" w:themeFill="background1"/>
-        <w:ind w:left="426"/>
-        <w:jc w:val="both"/>
-        <w:rPr>
-          <w:rFonts w:cs="Times New Roman"/>
-          <w:b/>
-          <w:sz w:val="28"/>
-          <w:szCs w:val="28"/>
-        </w:rPr>
-      </w:pPr>
-      <w:r>
-        <w:rPr>
-          <w:rFonts w:cs="Times New Roman"/>
-          <w:b/>
-          <w:sz w:val="28"/>
-          <w:szCs w:val="28"/>
-        </w:rPr>
-        <w:t>HealthWidget</w:t>
-      </w:r>
-    </w:p>
-    <w:p>
-      <w:pPr>
-        <w:pStyle w:val="ListParagraph"/>
-        <w:numPr>
-          <w:ilvl w:val="0"/>
-          <w:numId w:val="9"/>
-        </w:numPr>
-        <w:shd w:val="clear" w:color="auto" w:fill="FFFFFF" w:themeFill="background1"/>
-        <w:ind w:left="426"/>
-        <w:jc w:val="both"/>
-        <w:rPr>
-          <w:rFonts w:cs="Times New Roman"/>
-          <w:b/>
-          <w:sz w:val="28"/>
-          <w:szCs w:val="28"/>
-        </w:rPr>
-      </w:pPr>
-      <w:r>
-        <w:rPr>
-          <w:rFonts w:cs="Times New Roman"/>
-          <w:b/>
-          <w:sz w:val="28"/>
-          <w:szCs w:val="28"/>
-        </w:rPr>
-        <w:t>To Do list</w:t>
-      </w:r>
-    </w:p>
-    <w:p>
-      <w:pPr>
-        <w:pStyle w:val="ListParagraph"/>
-        <w:numPr>
-          <w:ilvl w:val="0"/>
-          <w:numId w:val="9"/>
-        </w:numPr>
-        <w:shd w:val="clear" w:color="auto" w:fill="FFFFFF" w:themeFill="background1"/>
-        <w:ind w:left="426"/>
-        <w:jc w:val="both"/>
-        <w:rPr>
-          <w:rFonts w:cs="Times New Roman"/>
-          <w:b/>
-          <w:sz w:val="28"/>
-          <w:szCs w:val="28"/>
-        </w:rPr>
-      </w:pPr>
-      <w:r>
-        <w:rPr>
-          <w:rFonts w:cs="Times New Roman"/>
-          <w:b/>
-          <w:sz w:val="28"/>
-          <w:szCs w:val="28"/>
-        </w:rPr>
-        <w:t>ChatBox</w:t>
-      </w:r>
-    </w:p>
-    <w:p>
-      <w:pPr>
-        <w:pStyle w:val="ListParagraph"/>
-        <w:numPr>
-          <w:ilvl w:val="0"/>
-          <w:numId w:val="9"/>
-        </w:numPr>
-        <w:shd w:val="clear" w:color="auto" w:fill="FFFFFF" w:themeFill="background1"/>
-        <w:ind w:left="426"/>
-        <w:jc w:val="both"/>
-        <w:rPr>
-          <w:rFonts w:cs="Times New Roman"/>
-          <w:b/>
-          <w:sz w:val="28"/>
-          <w:szCs w:val="28"/>
-        </w:rPr>
-      </w:pPr>
-      <w:r>
-        <w:rPr>
-          <w:rFonts w:cs="Times New Roman"/>
-          <w:b/>
-          <w:sz w:val="28"/>
-          <w:szCs w:val="28"/>
-        </w:rPr>
-        <w:t>Blog-app</w:t>
-      </w:r>
-    </w:p>
-    <w:p>
-      <w:pPr>
-        <w:pStyle w:val="ListParagraph"/>
-        <w:numPr>
-          <w:ilvl w:val="0"/>
-          <w:numId w:val="9"/>
-        </w:numPr>
-        <w:shd w:val="clear" w:color="auto" w:fill="FFFFFF" w:themeFill="background1"/>
-        <w:ind w:left="426"/>
-        <w:jc w:val="both"/>
-        <w:rPr>
-          <w:rFonts w:cs="Times New Roman"/>
-          <w:b/>
-          <w:sz w:val="28"/>
-          <w:szCs w:val="28"/>
-        </w:rPr>
-      </w:pPr>
-      <w:r>
-        <w:rPr>
-          <w:rFonts w:cs="Times New Roman"/>
-          <w:b/>
-          <w:sz w:val="28"/>
-          <w:szCs w:val="28"/>
-        </w:rPr>
-        <w:t>Text-2-speech</w:t>
-      </w:r>
-    </w:p>
-    <w:p>
-      <w:pPr>
-        <w:shd w:val="clear" w:color="auto" w:fill="FFFFFF" w:themeFill="background1"/>
-        <w:jc w:val="both"/>
-        <w:rPr>
-          <w:rFonts w:cs="Times New Roman"/>
-          <w:b/>
+        <w:rPr>
+          <w:rFonts w:eastAsia="Calibri" w:cs="Times New Roman"/>
           <w:sz w:val="28"/>
           <w:szCs w:val="28"/>
         </w:rPr>
@@ -1809,7 +1747,57 @@
           <w:sz w:val="28"/>
           <w:szCs w:val="28"/>
         </w:rPr>
-        <w:t>PREVIOUS</w:t>
+        <w:t>PREVIOUS EMPLOYMENT</w:t>
+      </w:r>
+      <w:r>
+        <w:rPr>
+          <w:b/>
+          <w:sz w:val="28"/>
+          <w:szCs w:val="28"/>
+        </w:rPr>
+        <w:t xml:space="preserve"> -2</w:t>
+      </w:r>
+      <w:r>
+        <w:rPr>
+          <w:b/>
+          <w:sz w:val="28"/>
+          <w:szCs w:val="28"/>
+        </w:rPr>
+        <w:t xml:space="preserve">   -</w:t>
+      </w:r>
+      <w:r>
+        <w:rPr>
+          <w:b/>
+          <w:sz w:val="28"/>
+          <w:szCs w:val="28"/>
+        </w:rPr>
+        <w:t>-</w:t>
+      </w:r>
+      <w:r>
+        <w:rPr>
+          <w:b/>
+          <w:sz w:val="28"/>
+          <w:szCs w:val="28"/>
+        </w:rPr>
+        <w:t xml:space="preserve">   </w:t>
+      </w:r>
+      <w:r>
+        <w:rPr>
+          <w:rFonts w:eastAsia="Calibri" w:cs="Times New Roman"/>
+          <w:b/>
+          <w:sz w:val="28"/>
+          <w:szCs w:val="28"/>
+        </w:rPr>
+        <w:t>CAD</w:t>
+      </w:r>
+      <w:r>
+        <w:rPr>
+          <w:rFonts w:eastAsia="Calibri" w:cs="Times New Roman"/>
+          <w:b/>
+          <w:sz w:val="28"/>
+          <w:szCs w:val="28"/>
+        </w:rPr>
+        <w:t xml:space="preserve"> Engineer</w:t>
       </w:r>
       <w:r>
         <w:rPr>
@@ -1820,155 +1808,6 @@
         </w:rPr>
         <w:t xml:space="preserve"> </w:t>
       </w:r>
-      <w:r>
-        <w:rPr>
-          <w:rFonts w:eastAsia="Calibri" w:cs="Times New Roman"/>
-          <w:b/>
-          <w:sz w:val="28"/>
-          <w:szCs w:val="28"/>
-        </w:rPr>
-        <w:t xml:space="preserve"> </w:t>
-      </w:r>
-      <w:r>
-        <w:rPr>
-          <w:rFonts w:eastAsia="Calibri" w:cs="Times New Roman"/>
-          <w:b/>
-          <w:sz w:val="28"/>
-          <w:szCs w:val="28"/>
-        </w:rPr>
-        <w:t>EMPLOYMENT</w:t>
-      </w:r>
-      <w:r>
-        <w:rPr>
-          <w:b/>
-          <w:sz w:val="28"/>
-          <w:szCs w:val="28"/>
-        </w:rPr>
-        <w:t xml:space="preserve"> -1   --  Product Designer.</w:t>
-      </w:r>
-    </w:p>
-    <w:p>
-      <w:pPr>
-        <w:shd w:val="clear" w:color="auto" w:fill="FFFFFF" w:themeFill="background1"/>
-        <w:rPr>
-          <w:rFonts w:eastAsia="Calibri" w:cs="Times New Roman"/>
-          <w:sz w:val="28"/>
-          <w:szCs w:val="28"/>
-        </w:rPr>
-      </w:pPr>
-      <w:r>
-        <w:rPr>
-          <w:rFonts w:eastAsia="Calibri" w:cs="Times New Roman"/>
-          <w:b/>
-          <w:sz w:val="28"/>
-          <w:szCs w:val="28"/>
-        </w:rPr>
-        <w:t xml:space="preserve">ISOMETRIC SOLUTION </w:t>
-      </w:r>
-      <w:r>
-        <w:rPr>
-          <w:rFonts w:eastAsia="Calibri" w:cs="Times New Roman"/>
-          <w:b/>
-          <w:sz w:val="28"/>
-          <w:szCs w:val="28"/>
-        </w:rPr>
-        <w:t>| Bangalore</w:t>
-      </w:r>
-      <w:r>
-        <w:rPr>
-          <w:rFonts w:eastAsia="Calibri" w:cs="Times New Roman"/>
-          <w:b/>
-          <w:sz w:val="28"/>
-          <w:szCs w:val="28"/>
-        </w:rPr>
-        <w:t>|</w:t>
-      </w:r>
-      <w:r>
-        <w:rPr>
-          <w:rFonts w:eastAsia="Calibri" w:cs="Times New Roman"/>
-          <w:b/>
-          <w:sz w:val="28"/>
-          <w:szCs w:val="28"/>
-        </w:rPr>
-        <w:t xml:space="preserve"> </w:t>
-      </w:r>
-      <w:r>
-        <w:rPr>
-          <w:rFonts w:eastAsia="Calibri" w:cs="Times New Roman"/>
-          <w:sz w:val="28"/>
-          <w:szCs w:val="28"/>
-        </w:rPr>
-        <w:t>(From November</w:t>
-      </w:r>
-      <w:r>
-        <w:rPr>
-          <w:rFonts w:eastAsia="Calibri" w:cs="Times New Roman"/>
-          <w:sz w:val="28"/>
-          <w:szCs w:val="28"/>
-        </w:rPr>
-        <w:t xml:space="preserve"> </w:t>
-      </w:r>
-      <w:r>
-        <w:rPr>
-          <w:sz w:val="28"/>
-          <w:szCs w:val="28"/>
-        </w:rPr>
-        <w:t>2018 to Augu</w:t>
-      </w:r>
-      <w:r>
-        <w:rPr>
-          <w:sz w:val="28"/>
-          <w:szCs w:val="28"/>
-        </w:rPr>
-        <w:t>st 2020</w:t>
-      </w:r>
-      <w:r>
-        <w:rPr>
-          <w:rFonts w:eastAsia="Calibri" w:cs="Times New Roman"/>
-          <w:sz w:val="28"/>
-          <w:szCs w:val="28"/>
-        </w:rPr>
-        <w:t>)</w:t>
-      </w:r>
-    </w:p>
-    <w:p>
-      <w:pPr>
-        <w:shd w:val="clear" w:color="auto" w:fill="FFFFFF" w:themeFill="background1"/>
-        <w:rPr>
-          <w:rFonts w:eastAsia="Calibri" w:cs="Times New Roman"/>
-          <w:sz w:val="28"/>
-          <w:szCs w:val="28"/>
-        </w:rPr>
-      </w:pPr>
-      <w:r>
-        <w:rPr>
-          <w:rFonts w:eastAsia="Calibri" w:cs="Times New Roman"/>
-          <w:b/>
-          <w:sz w:val="28"/>
-          <w:szCs w:val="28"/>
-        </w:rPr>
-        <w:t>EXPOSURE</w:t>
-      </w:r>
-      <w:r>
-        <w:rPr>
-          <w:rFonts w:eastAsia="Calibri" w:cs="Times New Roman"/>
-          <w:sz w:val="28"/>
-          <w:szCs w:val="28"/>
-        </w:rPr>
-        <w:t xml:space="preserve"> - New Product Design and Development.</w:t>
-      </w:r>
-    </w:p>
-    <w:p>
-      <w:pPr>
-        <w:shd w:val="clear" w:color="auto" w:fill="FFFFFF" w:themeFill="background1"/>
-        <w:jc w:val="both"/>
-        <w:rPr>
-          <w:rFonts w:cs="Times New Roman"/>
-          <w:b/>
-          <w:sz w:val="28"/>
-          <w:szCs w:val="28"/>
-        </w:rPr>
-      </w:pPr>
     </w:p>
     <w:p>
       <w:pPr>
@@ -1988,157 +1827,191 @@
           <w:sz w:val="28"/>
           <w:szCs w:val="28"/>
         </w:rPr>
-        <w:t>PREVIOUS EMPLOYMENT</w:t>
-      </w:r>
-      <w:r>
-        <w:rPr>
-          <w:b/>
-          <w:sz w:val="28"/>
-          <w:szCs w:val="28"/>
-        </w:rPr>
-        <w:t xml:space="preserve"> -2</w:t>
-      </w:r>
-      <w:r>
-        <w:rPr>
-          <w:b/>
-          <w:sz w:val="28"/>
-          <w:szCs w:val="28"/>
-        </w:rPr>
-        <w:t xml:space="preserve">   -</w:t>
-      </w:r>
-      <w:r>
-        <w:rPr>
-          <w:b/>
-          <w:sz w:val="28"/>
-          <w:szCs w:val="28"/>
-        </w:rPr>
-        <w:t>-</w:t>
-      </w:r>
-      <w:r>
-        <w:rPr>
-          <w:b/>
-          <w:sz w:val="28"/>
-          <w:szCs w:val="28"/>
-        </w:rPr>
-        <w:t xml:space="preserve">   </w:t>
-      </w:r>
-      <w:r>
-        <w:rPr>
-          <w:rFonts w:eastAsia="Calibri" w:cs="Times New Roman"/>
-          <w:b/>
-          <w:sz w:val="28"/>
-          <w:szCs w:val="28"/>
-        </w:rPr>
-        <w:t>CAD</w:t>
-      </w:r>
-      <w:r>
-        <w:rPr>
-          <w:rFonts w:eastAsia="Calibri" w:cs="Times New Roman"/>
-          <w:b/>
-          <w:sz w:val="28"/>
-          <w:szCs w:val="28"/>
-        </w:rPr>
-        <w:t xml:space="preserve"> Engineer</w:t>
-      </w:r>
-      <w:r>
-        <w:rPr>
-          <w:rFonts w:eastAsia="Calibri" w:cs="Times New Roman"/>
-          <w:b/>
+        <w:t>MAXCADD| Coimbatore</w:t>
+      </w:r>
+      <w:r>
+        <w:rPr>
+          <w:rFonts w:eastAsia="Calibri" w:cs="Times New Roman"/>
+          <w:b/>
+          <w:sz w:val="28"/>
+          <w:szCs w:val="28"/>
+        </w:rPr>
+        <w:t>|Experience:</w:t>
+      </w:r>
+      <w:r>
+        <w:rPr>
+          <w:rFonts w:eastAsia="Calibri" w:cs="Times New Roman"/>
+          <w:sz w:val="28"/>
+          <w:szCs w:val="28"/>
+        </w:rPr>
+        <w:t xml:space="preserve">  Two year of </w:t>
+      </w:r>
+      <w:r>
+        <w:rPr>
+          <w:rFonts w:eastAsia="Calibri" w:cs="Times New Roman"/>
+          <w:sz w:val="28"/>
+          <w:szCs w:val="28"/>
+        </w:rPr>
+        <w:t xml:space="preserve"> work experience in</w:t>
+      </w:r>
+      <w:r>
+        <w:rPr>
+          <w:rFonts w:eastAsia="Calibri" w:cs="Times New Roman"/>
+          <w:sz w:val="28"/>
+          <w:szCs w:val="28"/>
+        </w:rPr>
+        <w:t xml:space="preserve"> CAD engineer. (From May 2016</w:t>
+      </w:r>
+      <w:r>
+        <w:rPr>
+          <w:rFonts w:eastAsia="Calibri" w:cs="Times New Roman"/>
+          <w:sz w:val="28"/>
+          <w:szCs w:val="28"/>
+        </w:rPr>
+        <w:t xml:space="preserve"> t</w:t>
+      </w:r>
+      <w:r>
+        <w:rPr>
+          <w:sz w:val="28"/>
+          <w:szCs w:val="28"/>
+        </w:rPr>
+        <w:t>o</w:t>
+      </w:r>
+      <w:r>
+        <w:rPr>
           <w:sz w:val="28"/>
           <w:szCs w:val="28"/>
         </w:rPr>
         <w:t xml:space="preserve"> </w:t>
       </w:r>
+      <w:r>
+        <w:rPr>
+          <w:sz w:val="28"/>
+          <w:szCs w:val="28"/>
+        </w:rPr>
+        <w:t xml:space="preserve"> </w:t>
+      </w:r>
+      <w:r>
+        <w:rPr>
+          <w:sz w:val="28"/>
+          <w:szCs w:val="28"/>
+        </w:rPr>
+        <w:t>september</w:t>
+      </w:r>
+      <w:r>
+        <w:rPr>
+          <w:sz w:val="28"/>
+          <w:szCs w:val="28"/>
+        </w:rPr>
+        <w:t xml:space="preserve"> 2018</w:t>
+      </w:r>
+      <w:r>
+        <w:rPr>
+          <w:rFonts w:eastAsia="Calibri" w:cs="Times New Roman"/>
+          <w:sz w:val="28"/>
+          <w:szCs w:val="28"/>
+        </w:rPr>
+        <w:t>)</w:t>
+      </w:r>
     </w:p>
     <w:p>
       <w:pPr>
         <w:shd w:val="clear" w:color="auto" w:fill="FFFFFF" w:themeFill="background1"/>
-        <w:spacing w:after="240" w:line="360" w:lineRule="auto"/>
-        <w:rPr>
-          <w:rFonts w:cs="Times New Roman"/>
-          <w:b/>
-          <w:sz w:val="28"/>
-          <w:szCs w:val="28"/>
-        </w:rPr>
-      </w:pPr>
-      <w:r>
-        <w:rPr>
-          <w:rFonts w:eastAsia="Calibri" w:cs="Times New Roman"/>
-          <w:b/>
-          <w:sz w:val="28"/>
-          <w:szCs w:val="28"/>
-        </w:rPr>
-        <w:t>MAXCADD| Coimbatore</w:t>
-      </w:r>
-      <w:r>
-        <w:rPr>
-          <w:rFonts w:eastAsia="Calibri" w:cs="Times New Roman"/>
-          <w:b/>
-          <w:sz w:val="28"/>
-          <w:szCs w:val="28"/>
-        </w:rPr>
-        <w:t>|</w:t>
+        <w:rPr>
+          <w:rFonts w:cs="Times New Roman"/>
+          <w:b/>
+          <w:sz w:val="28"/>
+          <w:szCs w:val="28"/>
+        </w:rPr>
+      </w:pPr>
+      <w:r>
+        <w:rPr>
+          <w:rFonts w:cs="Times New Roman"/>
+          <w:b/>
+          <w:sz w:val="28"/>
+          <w:szCs w:val="28"/>
+        </w:rPr>
+        <w:t>SOFTWARE KNOWLEDGE</w:t>
+      </w:r>
+      <w:r>
+        <w:rPr>
+          <w:rFonts w:cs="Times New Roman"/>
+          <w:b/>
+          <w:sz w:val="28"/>
+          <w:szCs w:val="28"/>
+        </w:rPr>
+        <w:t xml:space="preserve"> IN MECHANICAL FIELD</w:t>
       </w:r>
     </w:p>
     <w:p>
       <w:pPr>
         <w:shd w:val="clear" w:color="auto" w:fill="FFFFFF" w:themeFill="background1"/>
-        <w:rPr>
-          <w:rFonts w:eastAsia="Calibri" w:cs="Times New Roman"/>
-          <w:sz w:val="28"/>
-          <w:szCs w:val="28"/>
-        </w:rPr>
-      </w:pPr>
-      <w:r>
-        <w:rPr>
-          <w:rFonts w:eastAsia="Calibri" w:cs="Times New Roman"/>
-          <w:b/>
-          <w:sz w:val="28"/>
-          <w:szCs w:val="28"/>
-        </w:rPr>
-        <w:t>Experience:</w:t>
-      </w:r>
-      <w:r>
-        <w:rPr>
-          <w:rFonts w:eastAsia="Calibri" w:cs="Times New Roman"/>
-          <w:sz w:val="28"/>
-          <w:szCs w:val="28"/>
-        </w:rPr>
-        <w:t xml:space="preserve">  Two year of </w:t>
-      </w:r>
-      <w:r>
-        <w:rPr>
-          <w:rFonts w:eastAsia="Calibri" w:cs="Times New Roman"/>
-          <w:sz w:val="28"/>
-          <w:szCs w:val="28"/>
-        </w:rPr>
-        <w:t xml:space="preserve"> work experience in</w:t>
-      </w:r>
-      <w:r>
-        <w:rPr>
-          <w:rFonts w:eastAsia="Calibri" w:cs="Times New Roman"/>
-          <w:sz w:val="28"/>
-          <w:szCs w:val="28"/>
-        </w:rPr>
-        <w:t xml:space="preserve"> CAD engineer. (From May 2016</w:t>
-      </w:r>
-      <w:r>
-        <w:rPr>
-          <w:rFonts w:eastAsia="Calibri" w:cs="Times New Roman"/>
-          <w:sz w:val="28"/>
-          <w:szCs w:val="28"/>
-        </w:rPr>
-        <w:t xml:space="preserve"> t</w:t>
-      </w:r>
-      <w:r>
-        <w:rPr>
-          <w:sz w:val="28"/>
-          <w:szCs w:val="28"/>
-        </w:rPr>
-        <w:t>o</w:t>
-      </w:r>
-      <w:r>
-        <w:rPr>
+        <w:ind w:left="66"/>
+        <w:rPr>
+          <w:rFonts w:cs="Times New Roman"/>
+          <w:b/>
+          <w:sz w:val="28"/>
+          <w:szCs w:val="28"/>
+        </w:rPr>
+      </w:pPr>
+      <w:r>
+        <w:rPr>
+          <w:rFonts w:cs="Times New Roman"/>
+          <w:b/>
+          <w:sz w:val="28"/>
+          <w:szCs w:val="28"/>
+        </w:rPr>
+        <w:t>AUTOCAD</w:t>
+      </w:r>
+      <w:r>
+        <w:rPr>
+          <w:rFonts w:cs="Times New Roman"/>
+          <w:b/>
+          <w:sz w:val="28"/>
+          <w:szCs w:val="28"/>
+        </w:rPr>
+        <w:t>,</w:t>
+      </w:r>
+      <w:r>
+        <w:rPr>
+          <w:rFonts w:cs="Times New Roman"/>
+          <w:b/>
+          <w:sz w:val="28"/>
+          <w:szCs w:val="28"/>
+        </w:rPr>
+        <w:t xml:space="preserve"> SOLIDWORKS</w:t>
+      </w:r>
+      <w:r>
+        <w:rPr>
+          <w:rFonts w:cs="Times New Roman"/>
+          <w:b/>
+          <w:sz w:val="28"/>
+          <w:szCs w:val="28"/>
+        </w:rPr>
+        <w:t>,</w:t>
+      </w:r>
+      <w:r>
+        <w:rPr>
+          <w:rFonts w:cs="Times New Roman"/>
+          <w:b/>
+          <w:sz w:val="28"/>
+          <w:szCs w:val="28"/>
+        </w:rPr>
+        <w:t xml:space="preserve"> CREO (Pro E)</w:t>
+      </w:r>
+      <w:r>
+        <w:rPr>
+          <w:rFonts w:cs="Times New Roman"/>
+          <w:b/>
+          <w:sz w:val="28"/>
+          <w:szCs w:val="28"/>
+        </w:rPr>
+        <w:t>,</w:t>
+      </w:r>
+      <w:r>
+        <w:rPr>
+          <w:rFonts w:cs="Times New Roman"/>
+          <w:b/>
           <w:sz w:val="28"/>
           <w:szCs w:val="28"/>
         </w:rPr>
@@ -2146,189 +2019,13 @@
       </w:r>
       <w:r>
         <w:rPr>
-          <w:sz w:val="28"/>
-          <w:szCs w:val="28"/>
-        </w:rPr>
-        <w:t xml:space="preserve"> </w:t>
-      </w:r>
-      <w:r>
-        <w:rPr>
-          <w:sz w:val="28"/>
-          <w:szCs w:val="28"/>
-        </w:rPr>
-        <w:t>september</w:t>
-      </w:r>
-      <w:r>
-        <w:rPr>
-          <w:sz w:val="28"/>
-          <w:szCs w:val="28"/>
-        </w:rPr>
-        <w:t xml:space="preserve"> 2018</w:t>
-      </w:r>
-      <w:r>
-        <w:rPr>
-          <w:rFonts w:eastAsia="Calibri" w:cs="Times New Roman"/>
-          <w:sz w:val="28"/>
-          <w:szCs w:val="28"/>
-        </w:rPr>
-        <w:t>)</w:t>
-      </w:r>
-    </w:p>
-    <w:p>
-      <w:pPr>
-        <w:shd w:val="clear" w:color="auto" w:fill="FFFFFF" w:themeFill="background1"/>
-        <w:rPr>
-          <w:rFonts w:cs="Times New Roman"/>
-          <w:b/>
-          <w:sz w:val="28"/>
-          <w:szCs w:val="28"/>
-        </w:rPr>
-      </w:pPr>
-      <w:r>
-        <w:rPr>
-          <w:rFonts w:cs="Times New Roman"/>
-          <w:b/>
-          <w:sz w:val="28"/>
-          <w:szCs w:val="28"/>
-        </w:rPr>
-        <w:lastRenderedPageBreak/>
-        <w:t>SOFTWARE KNOWLEDGE</w:t>
-      </w:r>
-      <w:r>
-        <w:rPr>
-          <w:rFonts w:cs="Times New Roman"/>
-          <w:b/>
-          <w:sz w:val="28"/>
-          <w:szCs w:val="28"/>
-        </w:rPr>
-        <w:t xml:space="preserve"> IN MECHANICAL FIELD</w:t>
-      </w:r>
-    </w:p>
-    <w:p>
-      <w:pPr>
-        <w:pStyle w:val="ListParagraph"/>
-        <w:numPr>
-          <w:ilvl w:val="0"/>
-          <w:numId w:val="9"/>
-        </w:numPr>
-        <w:shd w:val="clear" w:color="auto" w:fill="FFFFFF" w:themeFill="background1"/>
-        <w:ind w:left="426"/>
-        <w:jc w:val="both"/>
-        <w:rPr>
-          <w:rFonts w:cs="Times New Roman"/>
-          <w:b/>
-          <w:sz w:val="28"/>
-          <w:szCs w:val="28"/>
-        </w:rPr>
-      </w:pPr>
-      <w:r>
-        <w:rPr>
-          <w:rFonts w:cs="Times New Roman"/>
-          <w:b/>
-          <w:sz w:val="28"/>
-          <w:szCs w:val="28"/>
-        </w:rPr>
-        <w:t>AUTOCAD</w:t>
-      </w:r>
-    </w:p>
-    <w:p>
-      <w:pPr>
-        <w:pStyle w:val="ListParagraph"/>
-        <w:numPr>
-          <w:ilvl w:val="0"/>
-          <w:numId w:val="9"/>
-        </w:numPr>
-        <w:shd w:val="clear" w:color="auto" w:fill="FFFFFF" w:themeFill="background1"/>
-        <w:ind w:left="426"/>
-        <w:jc w:val="both"/>
-        <w:rPr>
-          <w:rFonts w:cs="Times New Roman"/>
-          <w:b/>
-          <w:sz w:val="28"/>
-          <w:szCs w:val="28"/>
-        </w:rPr>
-      </w:pPr>
-      <w:r>
-        <w:rPr>
-          <w:rFonts w:cs="Times New Roman"/>
-          <w:b/>
-          <w:sz w:val="28"/>
-          <w:szCs w:val="28"/>
-        </w:rPr>
-        <w:t>SOLIDWORKS</w:t>
-      </w:r>
-    </w:p>
-    <w:p>
-      <w:pPr>
-        <w:pStyle w:val="ListParagraph"/>
-        <w:numPr>
-          <w:ilvl w:val="0"/>
-          <w:numId w:val="9"/>
-        </w:numPr>
-        <w:shd w:val="clear" w:color="auto" w:fill="FFFFFF" w:themeFill="background1"/>
-        <w:ind w:left="426"/>
-        <w:jc w:val="both"/>
-        <w:rPr>
-          <w:rFonts w:cs="Times New Roman"/>
-          <w:b/>
-          <w:sz w:val="28"/>
-          <w:szCs w:val="28"/>
-        </w:rPr>
-      </w:pPr>
-      <w:r>
-        <w:rPr>
-          <w:rFonts w:cs="Times New Roman"/>
-          <w:b/>
-          <w:sz w:val="28"/>
-          <w:szCs w:val="28"/>
-        </w:rPr>
-        <w:t>CREO (Pro E)</w:t>
-      </w:r>
-    </w:p>
-    <w:p>
-      <w:pPr>
-        <w:pStyle w:val="ListParagraph"/>
-        <w:numPr>
-          <w:ilvl w:val="0"/>
-          <w:numId w:val="9"/>
-        </w:numPr>
-        <w:shd w:val="clear" w:color="auto" w:fill="FFFFFF" w:themeFill="background1"/>
-        <w:ind w:left="426"/>
-        <w:jc w:val="both"/>
-        <w:rPr>
-          <w:rFonts w:cs="Times New Roman"/>
-          <w:b/>
-          <w:sz w:val="28"/>
-          <w:szCs w:val="28"/>
-        </w:rPr>
-      </w:pPr>
-      <w:r>
-        <w:rPr>
-          <w:rFonts w:cs="Times New Roman"/>
-          <w:b/>
-          <w:sz w:val="28"/>
-          <w:szCs w:val="28"/>
-        </w:rPr>
-        <w:t xml:space="preserve">UNIGRAPHICS NX  </w:t>
-      </w:r>
-    </w:p>
-    <w:p>
-      <w:pPr>
-        <w:pStyle w:val="ListParagraph"/>
-        <w:numPr>
-          <w:ilvl w:val="0"/>
-          <w:numId w:val="9"/>
-        </w:numPr>
-        <w:shd w:val="clear" w:color="auto" w:fill="FFFFFF" w:themeFill="background1"/>
-        <w:ind w:left="426"/>
-        <w:jc w:val="both"/>
-        <w:rPr>
-          <w:rFonts w:cs="Times New Roman"/>
-          <w:b/>
-          <w:sz w:val="28"/>
-          <w:szCs w:val="28"/>
-        </w:rPr>
-      </w:pPr>
+          <w:rFonts w:cs="Times New Roman"/>
+          <w:b/>
+          <w:sz w:val="28"/>
+          <w:szCs w:val="28"/>
+        </w:rPr>
+        <w:t>UNIGRAPHICS NX ,</w:t>
+      </w:r>
       <w:r>
         <w:rPr>
           <w:rFonts w:cs="Times New Roman"/>
@@ -2345,26 +2042,8 @@
           <w:sz w:val="28"/>
           <w:szCs w:val="28"/>
         </w:rPr>
-        <w:t xml:space="preserve">         </w:t>
-      </w:r>
-    </w:p>
-    <w:p>
-      <w:pPr>
-        <w:pStyle w:val="ListParagraph"/>
-        <w:numPr>
-          <w:ilvl w:val="0"/>
-          <w:numId w:val="9"/>
-        </w:numPr>
-        <w:shd w:val="clear" w:color="auto" w:fill="FFFFFF" w:themeFill="background1"/>
-        <w:ind w:left="426"/>
-        <w:jc w:val="both"/>
-        <w:rPr>
-          <w:rFonts w:cs="Times New Roman"/>
-          <w:b/>
-          <w:sz w:val="28"/>
-          <w:szCs w:val="28"/>
-        </w:rPr>
-      </w:pPr>
+        <w:t xml:space="preserve"> ,     </w:t>
+      </w:r>
       <w:r>
         <w:rPr>
           <w:rFonts w:cs="Times New Roman"/>
@@ -2374,24 +2053,15 @@
         </w:rPr>
         <w:t>HYPERMESH</w:t>
       </w:r>
-    </w:p>
-    <w:p>
-      <w:pPr>
-        <w:pStyle w:val="ListParagraph"/>
-        <w:numPr>
-          <w:ilvl w:val="0"/>
-          <w:numId w:val="9"/>
-        </w:numPr>
-        <w:shd w:val="clear" w:color="auto" w:fill="FFFFFF" w:themeFill="background1"/>
-        <w:ind w:left="426"/>
-        <w:jc w:val="both"/>
-        <w:rPr>
-          <w:rFonts w:cs="Times New Roman"/>
-          <w:b/>
-          <w:sz w:val="28"/>
-          <w:szCs w:val="28"/>
-        </w:rPr>
-      </w:pPr>
+      <w:r>
+        <w:rPr>
+          <w:rFonts w:cs="Times New Roman"/>
+          <w:b/>
+          <w:sz w:val="28"/>
+          <w:szCs w:val="28"/>
+        </w:rPr>
+        <w:t>,</w:t>
+      </w:r>
       <w:r>
         <w:rPr>
           <w:rFonts w:cs="Times New Roman"/>
@@ -2401,45 +2071,6 @@
         </w:rPr>
         <w:t>NX NASTRAN</w:t>
       </w:r>
-    </w:p>
-    <w:p>
-      <w:pPr>
-        <w:pStyle w:val="ListParagraph"/>
-        <w:numPr>
-          <w:ilvl w:val="0"/>
-          <w:numId w:val="9"/>
-        </w:numPr>
-        <w:shd w:val="clear" w:color="auto" w:fill="FFFFFF" w:themeFill="background1"/>
-        <w:ind w:left="426"/>
-        <w:jc w:val="both"/>
-        <w:rPr>
-          <w:rFonts w:cs="Times New Roman"/>
-          <w:b/>
-          <w:sz w:val="28"/>
-          <w:szCs w:val="28"/>
-        </w:rPr>
-      </w:pPr>
-      <w:r>
-        <w:rPr>
-          <w:rFonts w:cs="Times New Roman"/>
-          <w:b/>
-          <w:sz w:val="28"/>
-          <w:szCs w:val="28"/>
-        </w:rPr>
-        <w:t>GEOMAGIC (STUDIO/QUALIFY)</w:t>
-      </w:r>
-    </w:p>
-    <w:p>
-      <w:pPr>
-        <w:shd w:val="clear" w:color="auto" w:fill="FFFFFF" w:themeFill="background1"/>
-        <w:jc w:val="both"/>
-        <w:rPr>
-          <w:rFonts w:cs="Times New Roman"/>
-          <w:b/>
-          <w:sz w:val="28"/>
-          <w:szCs w:val="28"/>
-        </w:rPr>
-      </w:pPr>
     </w:p>
     <w:p>
       <w:pPr>
@@ -2688,6 +2319,7 @@
           <w:sz w:val="28"/>
           <w:szCs w:val="28"/>
         </w:rPr>
+        <w:lastRenderedPageBreak/>
         <w:t>STRENGTH</w:t>
       </w:r>
     </w:p>
@@ -2762,16 +2394,14 @@
         </w:rPr>
         <w:t>Discipline</w:t>
       </w:r>
-    </w:p>
-    <w:p>
-      <w:pPr>
-        <w:shd w:val="clear" w:color="auto" w:fill="FFFFFF" w:themeFill="background1"/>
-        <w:rPr>
-          <w:rFonts w:cs="Times New Roman"/>
-          <w:sz w:val="28"/>
-          <w:szCs w:val="28"/>
-        </w:rPr>
-      </w:pPr>
+      <w:r>
+        <w:rPr>
+          <w:rFonts w:cs="Times New Roman"/>
+          <w:sz w:val="28"/>
+          <w:szCs w:val="28"/>
+        </w:rPr>
+        <w:t>d and Team player</w:t>
+      </w:r>
     </w:p>
     <w:p>
       <w:pPr>
@@ -3118,7 +2748,6 @@
           <w:sz w:val="28"/>
           <w:szCs w:val="28"/>
         </w:rPr>
-        <w:lastRenderedPageBreak/>
         <w:t>Language Known</w:t>
       </w:r>
       <w:r>
@@ -3261,6 +2890,46 @@
           <w:szCs w:val="28"/>
         </w:rPr>
       </w:pPr>
+      <w:r>
+        <w:rPr>
+          <w:rFonts w:cs="Times New Roman"/>
+          <w:sz w:val="28"/>
+          <w:szCs w:val="28"/>
+        </w:rPr>
+        <w:t xml:space="preserve">Expected </w:t>
+      </w:r>
+      <w:r>
+        <w:rPr>
+          <w:rFonts w:cs="Times New Roman"/>
+          <w:sz w:val="28"/>
+          <w:szCs w:val="28"/>
+        </w:rPr>
+        <w:t xml:space="preserve">ctc                -        </w:t>
+      </w:r>
+      <w:r>
+        <w:rPr>
+          <w:rFonts w:cs="Times New Roman"/>
+          <w:sz w:val="28"/>
+          <w:szCs w:val="28"/>
+        </w:rPr>
+        <w:t xml:space="preserve">  </w:t>
+      </w:r>
+      <w:r>
+        <w:rPr>
+          <w:rFonts w:cs="Times New Roman"/>
+          <w:sz w:val="28"/>
+          <w:szCs w:val="28"/>
+        </w:rPr>
+        <w:t>3L</w:t>
+      </w:r>
+      <w:r>
+        <w:rPr>
+          <w:rFonts w:cs="Times New Roman"/>
+          <w:sz w:val="28"/>
+          <w:szCs w:val="28"/>
+        </w:rPr>
+        <w:t xml:space="preserve"> / annum.</w:t>
+      </w:r>
     </w:p>
     <w:p>
       <w:pPr>
@@ -3272,6 +2941,46 @@
           <w:szCs w:val="28"/>
         </w:rPr>
       </w:pPr>
+      <w:r>
+        <w:rPr>
+          <w:rFonts w:cs="Times New Roman"/>
+          <w:sz w:val="28"/>
+          <w:szCs w:val="28"/>
+        </w:rPr>
+        <w:t xml:space="preserve">Current ctc                  -  </w:t>
+      </w:r>
+      <w:r>
+        <w:rPr>
+          <w:rFonts w:cs="Times New Roman"/>
+          <w:sz w:val="28"/>
+          <w:szCs w:val="28"/>
+        </w:rPr>
+        <w:t xml:space="preserve">      </w:t>
+      </w:r>
+      <w:r>
+        <w:rPr>
+          <w:rFonts w:cs="Times New Roman"/>
+          <w:sz w:val="28"/>
+          <w:szCs w:val="28"/>
+        </w:rPr>
+        <w:t xml:space="preserve">   </w:t>
+      </w:r>
+      <w:r>
+        <w:rPr>
+          <w:rFonts w:cs="Times New Roman"/>
+          <w:sz w:val="28"/>
+          <w:szCs w:val="28"/>
+        </w:rPr>
+        <w:t>2.4</w:t>
+      </w:r>
+      <w:r>
+        <w:rPr>
+          <w:rFonts w:cs="Times New Roman"/>
+          <w:sz w:val="28"/>
+          <w:szCs w:val="28"/>
+        </w:rPr>
+        <w:t>L / annum.</w:t>
+      </w:r>
     </w:p>
     <w:p>
       <w:pPr>
@@ -3283,6 +2992,30 @@
           <w:szCs w:val="28"/>
         </w:rPr>
       </w:pPr>
+      <w:r>
+        <w:rPr>
+          <w:rFonts w:cs="Times New Roman"/>
+          <w:sz w:val="28"/>
+          <w:szCs w:val="28"/>
+        </w:rPr>
+        <w:t xml:space="preserve">Notice-period             -        </w:t>
+      </w:r>
+      <w:r>
+        <w:rPr>
+          <w:rFonts w:cs="Times New Roman"/>
+          <w:sz w:val="28"/>
+          <w:szCs w:val="28"/>
+        </w:rPr>
+        <w:t xml:space="preserve">   </w:t>
+      </w:r>
+      <w:r>
+        <w:rPr>
+          <w:rFonts w:cs="Times New Roman"/>
+          <w:sz w:val="28"/>
+          <w:szCs w:val="28"/>
+        </w:rPr>
+        <w:t>Immediate.</w:t>
+      </w:r>
     </w:p>
     <w:p>
       <w:pPr>
@@ -3298,29 +3031,6 @@
     <w:p>
       <w:pPr>
         <w:shd w:val="clear" w:color="auto" w:fill="FFFFFF" w:themeFill="background1"/>
-        <w:ind w:left="426"/>
-        <w:rPr>
-          <w:rFonts w:cs="Times New Roman"/>
-          <w:sz w:val="28"/>
-          <w:szCs w:val="28"/>
-        </w:rPr>
-      </w:pPr>
-    </w:p>
-    <w:p>
-      <w:pPr>
-        <w:shd w:val="clear" w:color="auto" w:fill="FFFFFF" w:themeFill="background1"/>
-        <w:ind w:left="426"/>
-        <w:rPr>
-          <w:rFonts w:cs="Times New Roman"/>
-          <w:sz w:val="28"/>
-          <w:szCs w:val="28"/>
-        </w:rPr>
-      </w:pPr>
-    </w:p>
-    <w:p>
-      <w:pPr>
-        <w:shd w:val="clear" w:color="auto" w:fill="FFFFFF" w:themeFill="background1"/>
-        <w:ind w:left="426"/>
         <w:rPr>
           <w:rFonts w:cs="Times New Roman"/>
           <w:sz w:val="28"/>
@@ -3450,7 +3160,23 @@
           <w:sz w:val="28"/>
           <w:szCs w:val="28"/>
         </w:rPr>
-        <w:t>26-03-2021</w:t>
+        <w:t>19</w:t>
+      </w:r>
+      <w:r>
+        <w:rPr>
+          <w:b/>
+          <w:sz w:val="28"/>
+          <w:szCs w:val="28"/>
+        </w:rPr>
+        <w:t>-04</w:t>
+      </w:r>
+      <w:r>
+        <w:rPr>
+          <w:b/>
+          <w:sz w:val="28"/>
+          <w:szCs w:val="28"/>
+        </w:rPr>
+        <w:t>-2021</w:t>
       </w:r>
       <w:r>
         <w:rPr>
@@ -4838,6 +4564,155 @@
       </w:pPr>
       <w:rPr>
         <w:rFonts w:ascii="Wingdings" w:hAnsi="Wingdings" w:hint="default"/>
+      </w:rPr>
+    </w:lvl>
+  </w:abstractNum>
+  <w:abstractNum w:abstractNumId="11">
+    <w:nsid w:val="78727777"/>
+    <w:multiLevelType w:val="multilevel"/>
+    <w:tmpl w:val="8938916A"/>
+    <w:lvl w:ilvl="0">
+      <w:start w:val="1"/>
+      <w:numFmt w:val="bullet"/>
+      <w:lvlText w:val=""/>
+      <w:lvlJc w:val="left"/>
+      <w:pPr>
+        <w:tabs>
+          <w:tab w:val="num" w:pos="720"/>
+        </w:tabs>
+        <w:ind w:left="720" w:hanging="360"/>
+      </w:pPr>
+      <w:rPr>
+        <w:rFonts w:ascii="Symbol" w:hAnsi="Symbol" w:hint="default"/>
+        <w:sz w:val="20"/>
+      </w:rPr>
+    </w:lvl>
+    <w:lvl w:ilvl="1" w:tentative="1">
+      <w:start w:val="1"/>
+      <w:numFmt w:val="bullet"/>
+      <w:lvlText w:val="o"/>
+      <w:lvlJc w:val="left"/>
+      <w:pPr>
+        <w:tabs>
+          <w:tab w:val="num" w:pos="1440"/>
+        </w:tabs>
+        <w:ind w:left="1440" w:hanging="360"/>
+      </w:pPr>
+      <w:rPr>
+        <w:rFonts w:ascii="Courier New" w:hAnsi="Courier New" w:hint="default"/>
+        <w:sz w:val="20"/>
+      </w:rPr>
+    </w:lvl>
+    <w:lvl w:ilvl="2" w:tentative="1">
+      <w:start w:val="1"/>
+      <w:numFmt w:val="bullet"/>
+      <w:lvlText w:val=""/>
+      <w:lvlJc w:val="left"/>
+      <w:pPr>
+        <w:tabs>
+          <w:tab w:val="num" w:pos="2160"/>
+        </w:tabs>
+        <w:ind w:left="2160" w:hanging="360"/>
+      </w:pPr>
+      <w:rPr>
+        <w:rFonts w:ascii="Wingdings" w:hAnsi="Wingdings" w:hint="default"/>
+        <w:sz w:val="20"/>
+      </w:rPr>
+    </w:lvl>
+    <w:lvl w:ilvl="3" w:tentative="1">
+      <w:start w:val="1"/>
+      <w:numFmt w:val="bullet"/>
+      <w:lvlText w:val=""/>
+      <w:lvlJc w:val="left"/>
+      <w:pPr>
+        <w:tabs>
+          <w:tab w:val="num" w:pos="2880"/>
+        </w:tabs>
+        <w:ind w:left="2880" w:hanging="360"/>
+      </w:pPr>
+      <w:rPr>
+        <w:rFonts w:ascii="Wingdings" w:hAnsi="Wingdings" w:hint="default"/>
+        <w:sz w:val="20"/>
+      </w:rPr>
+    </w:lvl>
+    <w:lvl w:ilvl="4" w:tentative="1">
+      <w:start w:val="1"/>
+      <w:numFmt w:val="bullet"/>
+      <w:lvlText w:val=""/>
+      <w:lvlJc w:val="left"/>
+      <w:pPr>
+        <w:tabs>
+          <w:tab w:val="num" w:pos="3600"/>
+        </w:tabs>
+        <w:ind w:left="3600" w:hanging="360"/>
+      </w:pPr>
+      <w:rPr>
+        <w:rFonts w:ascii="Wingdings" w:hAnsi="Wingdings" w:hint="default"/>
+        <w:sz w:val="20"/>
+      </w:rPr>
+    </w:lvl>
+    <w:lvl w:ilvl="5" w:tentative="1">
+      <w:start w:val="1"/>
+      <w:numFmt w:val="bullet"/>
+      <w:lvlText w:val=""/>
+      <w:lvlJc w:val="left"/>
+      <w:pPr>
+        <w:tabs>
+          <w:tab w:val="num" w:pos="4320"/>
+        </w:tabs>
+        <w:ind w:left="4320" w:hanging="360"/>
+      </w:pPr>
+      <w:rPr>
+        <w:rFonts w:ascii="Wingdings" w:hAnsi="Wingdings" w:hint="default"/>
+        <w:sz w:val="20"/>
+      </w:rPr>
+    </w:lvl>
+    <w:lvl w:ilvl="6" w:tentative="1">
+      <w:start w:val="1"/>
+      <w:numFmt w:val="bullet"/>
+      <w:lvlText w:val=""/>
+      <w:lvlJc w:val="left"/>
+      <w:pPr>
+        <w:tabs>
+          <w:tab w:val="num" w:pos="5040"/>
+        </w:tabs>
+        <w:ind w:left="5040" w:hanging="360"/>
+      </w:pPr>
+      <w:rPr>
+        <w:rFonts w:ascii="Wingdings" w:hAnsi="Wingdings" w:hint="default"/>
+        <w:sz w:val="20"/>
+      </w:rPr>
+    </w:lvl>
+    <w:lvl w:ilvl="7" w:tentative="1">
+      <w:start w:val="1"/>
+      <w:numFmt w:val="bullet"/>
+      <w:lvlText w:val=""/>
+      <w:lvlJc w:val="left"/>
+      <w:pPr>
+        <w:tabs>
+          <w:tab w:val="num" w:pos="5760"/>
+        </w:tabs>
+        <w:ind w:left="5760" w:hanging="360"/>
+      </w:pPr>
+      <w:rPr>
+        <w:rFonts w:ascii="Wingdings" w:hAnsi="Wingdings" w:hint="default"/>
+        <w:sz w:val="20"/>
+      </w:rPr>
+    </w:lvl>
+    <w:lvl w:ilvl="8" w:tentative="1">
+      <w:start w:val="1"/>
+      <w:numFmt w:val="bullet"/>
+      <w:lvlText w:val=""/>
+      <w:lvlJc w:val="left"/>
+      <w:pPr>
+        <w:tabs>
+          <w:tab w:val="num" w:pos="6480"/>
+        </w:tabs>
+        <w:ind w:left="6480" w:hanging="360"/>
+      </w:pPr>
+      <w:rPr>
+        <w:rFonts w:ascii="Wingdings" w:hAnsi="Wingdings" w:hint="default"/>
+        <w:sz w:val="20"/>
       </w:rPr>
     </w:lvl>
   </w:abstractNum>
@@ -4874,6 +4749,9 @@
   <w:num w:numId="11">
     <w:abstractNumId w:val="5"/>
   </w:num>
+  <w:num w:numId="12">
+    <w:abstractNumId w:val="11"/>
+  </w:num>
 </w:numbering>
 </file>
 
@@ -4920,7 +4798,6 @@
     <w:lsdException w:name="Subtitle" w:semiHidden="0" w:uiPriority="11" w:unhideWhenUsed="0" w:qFormat="1"/>
     <w:lsdException w:name="Strong" w:semiHidden="0" w:uiPriority="22" w:unhideWhenUsed="0" w:qFormat="1"/>
     <w:lsdException w:name="Emphasis" w:semiHidden="0" w:uiPriority="20" w:unhideWhenUsed="0" w:qFormat="1"/>
-    <w:lsdException w:name="Normal (Web)" w:uiPriority="0"/>
     <w:lsdException w:name="Table Grid" w:semiHidden="0" w:uiPriority="59" w:unhideWhenUsed="0"/>
     <w:lsdException w:name="Placeholder Text" w:unhideWhenUsed="0"/>
     <w:lsdException w:name="No Spacing" w:semiHidden="0" w:uiPriority="1" w:unhideWhenUsed="0" w:qFormat="1"/>
@@ -5234,6 +5111,7 @@
   <w:style w:type="paragraph" w:styleId="NormalWeb">
     <w:name w:val="Normal (Web)"/>
     <w:basedOn w:val="Normal"/>
+    <w:uiPriority w:val="99"/>
     <w:rsid w:val="009C3D64"/>
     <w:pPr>
       <w:spacing w:before="100" w:beforeAutospacing="1" w:after="115" w:line="240" w:lineRule="auto"/>

</xml_diff>